<commit_message>
Grabbed word doc into .md
</commit_message>
<xml_diff>
--- a/docs/SPRUChallenge/SPRUSTIPolicyProposalFinalDraft.docx
+++ b/docs/SPRUChallenge/SPRUSTIPolicyProposalFinalDraft.docx
@@ -9,14 +9,13 @@
         <w:jc w:val="center"/>
         <w:pPrChange w:id="0" w:author="Raul Araiza" w:date="2018-04-05T20:22:00Z"/>
         <w:rPr>
+          <w:rFonts w:ascii="Calibri" w:hAnsi="Calibri" w:eastAsia="" w:cs="" w:asciiTheme="majorHAnsi" w:cstheme="majorBidi" w:eastAsiaTheme="majorEastAsia" w:hAnsiTheme="majorHAnsi"/>
+          <w:b/>
+          <w:b/>
+          <w:bCs/>
+          <w:color w:val="345A8A" w:themeColor="accent1" w:themeShade="b5"/>
           <w:sz w:val="32"/>
-          <w:b/>
-          <w:sz w:val="32"/>
-          <w:b/>
           <w:szCs w:val="32"/>
-          <w:bCs/>
-          <w:rFonts w:ascii="Calibri" w:hAnsi="Calibri" w:eastAsia="" w:cs="" w:asciiTheme="majorHAnsi" w:cstheme="majorBidi" w:eastAsiaTheme="majorEastAsia" w:hAnsiTheme="majorHAnsi"/>
-          <w:color w:val="345A8A" w:themeColor="accent1" w:themeShade="b5"/>
           <w:lang w:val="en-GB"/>
         </w:rPr>
       </w:pPr>
@@ -28,7 +27,6 @@
         </w:rPr>
         <w:t>Humanitarian Aid Transparency</w:t>
       </w:r>
-      <w:r/>
     </w:p>
     <w:p>
       <w:pPr>
@@ -36,6 +34,7 @@
         <w:spacing w:lineRule="auto" w:line="360"/>
         <w:jc w:val="both"/>
         <w:pPrChange w:id="0" w:author="Raul Araiza" w:date="2018-04-05T20:18:00Z"/>
+        <w:rPr/>
       </w:pPr>
       <w:r>
         <w:rPr>
@@ -55,34 +54,20 @@
         <w:rPr>
           <w:lang w:val="en-GB"/>
         </w:rPr>
-        <w:t xml:space="preserve">. The WHS identified essential principles of transparency. However, we argue there is one principle they missed; trust. Our proposal addresses that deficiency </w:t>
-      </w:r>
-      <w:r>
-        <w:rPr>
-          <w:lang w:val="en-GB"/>
-        </w:rPr>
-        <w:t xml:space="preserve">by proposing the use of </w:t>
-      </w:r>
-      <w:r>
-        <w:rPr>
-          <w:lang w:val="en-GB"/>
-        </w:rPr>
-        <w:t>blockchain technology.</w:t>
-      </w:r>
-      <w:r/>
+        <w:t>. The WHS identified essential principles of transparency. However, we argue there is one principle they missed; trust. Our proposal addresses that deficiency by proposing the use of blockchain technology.</w:t>
+      </w:r>
     </w:p>
     <w:p>
       <w:pPr>
         <w:pStyle w:val="Heading2"/>
         <w:rPr>
+          <w:rFonts w:ascii="Calibri" w:hAnsi="Calibri" w:eastAsia="" w:cs="" w:asciiTheme="majorHAnsi" w:cstheme="majorBidi" w:eastAsiaTheme="majorEastAsia" w:hAnsiTheme="majorHAnsi"/>
+          <w:b/>
+          <w:b/>
+          <w:bCs/>
+          <w:color w:val="4F81BD" w:themeColor="accent1"/>
           <w:sz w:val="28"/>
-          <w:b/>
-          <w:sz w:val="28"/>
-          <w:b/>
           <w:szCs w:val="32"/>
-          <w:bCs/>
-          <w:rFonts w:ascii="Calibri" w:hAnsi="Calibri" w:eastAsia="" w:cs="" w:asciiTheme="majorHAnsi" w:cstheme="majorBidi" w:eastAsiaTheme="majorEastAsia" w:hAnsiTheme="majorHAnsi"/>
-          <w:color w:val="4F81BD" w:themeColor="accent1"/>
           <w:lang w:val="en-GB"/>
         </w:rPr>
       </w:pPr>
@@ -94,7 +79,6 @@
         </w:rPr>
         <w:t>Transparency</w:t>
       </w:r>
-      <w:r/>
     </w:p>
     <w:p>
       <w:pPr>
@@ -102,6 +86,7 @@
         <w:spacing w:lineRule="auto" w:line="360"/>
         <w:jc w:val="both"/>
         <w:pPrChange w:id="0" w:author="Raul Araiza" w:date="2018-04-05T20:18:00Z"/>
+        <w:rPr/>
       </w:pPr>
       <w:r>
         <w:rPr>
@@ -165,7 +150,6 @@
         </w:rPr>
         <w:t>. Since, as we’ve seen, clarity is a weapon against corruption, we believe it might be possible to address such objections by increasing the transparency of UK aid spending.</w:t>
       </w:r>
-      <w:r/>
     </w:p>
     <w:p>
       <w:pPr>
@@ -173,6 +157,7 @@
         <w:spacing w:lineRule="auto" w:line="360"/>
         <w:jc w:val="both"/>
         <w:pPrChange w:id="0" w:author="Raul Araiza" w:date="2018-04-05T20:18:00Z"/>
+        <w:rPr/>
       </w:pPr>
       <w:r>
         <w:rPr>
@@ -193,7 +178,6 @@
         </w:rPr>
         <w:t xml:space="preserve"> of transparency:</w:t>
       </w:r>
-      <w:r/>
     </w:p>
     <w:p>
       <w:pPr>
@@ -209,6 +193,7 @@
             <w:ind w:left="480" w:hanging="480"/>
           </w:pPr>
         </w:pPrChange>
+        <w:rPr/>
       </w:pPr>
       <w:r>
         <w:rPr>
@@ -223,7 +208,6 @@
         </w:rPr>
         <w:t xml:space="preserve"> - the entire transaction chain of the data must be traceable.</w:t>
       </w:r>
-      <w:r/>
     </w:p>
     <w:p>
       <w:pPr>
@@ -239,6 +223,7 @@
             <w:ind w:left="480" w:hanging="480"/>
           </w:pPr>
         </w:pPrChange>
+        <w:rPr/>
       </w:pPr>
       <w:r>
         <w:rPr>
@@ -253,7 +238,6 @@
         </w:rPr>
         <w:t xml:space="preserve"> - the data must be complete and relevant.</w:t>
       </w:r>
-      <w:r/>
     </w:p>
     <w:p>
       <w:pPr>
@@ -269,6 +253,7 @@
             <w:ind w:left="480" w:hanging="480"/>
           </w:pPr>
         </w:pPrChange>
+        <w:rPr/>
       </w:pPr>
       <w:r>
         <w:rPr>
@@ -283,7 +268,6 @@
         </w:rPr>
         <w:t xml:space="preserve"> - the data should be up-to-date.</w:t>
       </w:r>
-      <w:r/>
     </w:p>
     <w:p>
       <w:pPr>
@@ -291,6 +275,7 @@
         <w:spacing w:lineRule="auto" w:line="360"/>
         <w:jc w:val="both"/>
         <w:pPrChange w:id="0" w:author="Raul Araiza" w:date="2018-04-05T20:18:00Z"/>
+        <w:rPr/>
       </w:pPr>
       <w:r>
         <w:rPr>
@@ -337,20 +322,18 @@
         </w:rPr>
         <w:t xml:space="preserve"> of transparency. That technology is blockchain, which has inbuilt mechanisms for traceability, totality, timeliness, and trust.</w:t>
       </w:r>
-      <w:r/>
     </w:p>
     <w:p>
       <w:pPr>
         <w:pStyle w:val="Heading2"/>
         <w:rPr>
+          <w:rFonts w:ascii="Calibri" w:hAnsi="Calibri" w:eastAsia="" w:cs="" w:asciiTheme="majorHAnsi" w:cstheme="majorBidi" w:eastAsiaTheme="majorEastAsia" w:hAnsiTheme="majorHAnsi"/>
+          <w:b/>
+          <w:b/>
+          <w:bCs/>
+          <w:color w:val="4F81BD" w:themeColor="accent1"/>
           <w:sz w:val="28"/>
-          <w:b/>
-          <w:sz w:val="28"/>
-          <w:b/>
           <w:szCs w:val="32"/>
-          <w:bCs/>
-          <w:rFonts w:ascii="Calibri" w:hAnsi="Calibri" w:eastAsia="" w:cs="" w:asciiTheme="majorHAnsi" w:cstheme="majorBidi" w:eastAsiaTheme="majorEastAsia" w:hAnsiTheme="majorHAnsi"/>
-          <w:color w:val="4F81BD" w:themeColor="accent1"/>
           <w:lang w:val="en-GB"/>
         </w:rPr>
       </w:pPr>
@@ -362,7 +345,6 @@
         </w:rPr>
         <w:t>Humanitarian Blockchain</w:t>
       </w:r>
-      <w:r/>
     </w:p>
     <w:p>
       <w:pPr>
@@ -370,6 +352,7 @@
         <w:spacing w:lineRule="auto" w:line="360"/>
         <w:jc w:val="both"/>
         <w:pPrChange w:id="0" w:author="Raul Araiza" w:date="2018-04-05T20:18:00Z"/>
+        <w:rPr/>
       </w:pPr>
       <w:r>
         <w:rPr>
@@ -404,20 +387,18 @@
         </w:rPr>
         <w:t>. The IATA will provide the schema for the aid funding information stored on the blockchain, and the FTS will serve as a template for the interface for storing that data.</w:t>
       </w:r>
-      <w:r/>
     </w:p>
     <w:p>
       <w:pPr>
         <w:pStyle w:val="Heading2"/>
         <w:rPr>
+          <w:rFonts w:ascii="Calibri" w:hAnsi="Calibri" w:eastAsia="" w:cs="" w:asciiTheme="majorHAnsi" w:cstheme="majorBidi" w:eastAsiaTheme="majorEastAsia" w:hAnsiTheme="majorHAnsi"/>
+          <w:b/>
+          <w:b/>
+          <w:bCs/>
+          <w:color w:val="4F81BD" w:themeColor="accent1"/>
           <w:sz w:val="28"/>
-          <w:b/>
-          <w:sz w:val="28"/>
-          <w:b/>
           <w:szCs w:val="32"/>
-          <w:bCs/>
-          <w:rFonts w:ascii="Calibri" w:hAnsi="Calibri" w:eastAsia="" w:cs="" w:asciiTheme="majorHAnsi" w:cstheme="majorBidi" w:eastAsiaTheme="majorEastAsia" w:hAnsiTheme="majorHAnsi"/>
-          <w:color w:val="4F81BD" w:themeColor="accent1"/>
           <w:lang w:val="en-GB"/>
         </w:rPr>
       </w:pPr>
@@ -429,7 +410,6 @@
         </w:rPr>
         <w:t>Barriers to Implementation</w:t>
       </w:r>
-      <w:r/>
     </w:p>
     <w:p>
       <w:pPr>
@@ -464,7 +444,6 @@
         </w:rPr>
         <w:t>, we do not underestimate the scale of the challenge of implementing improvements through blockchain technology. Indeed, the barriers to a blockchain-based implementation include:</w:t>
       </w:r>
-      <w:r/>
     </w:p>
     <w:p>
       <w:pPr>
@@ -480,6 +459,7 @@
             <w:ind w:left="480" w:hanging="480"/>
           </w:pPr>
         </w:pPrChange>
+        <w:rPr/>
       </w:pPr>
       <w:r>
         <w:rPr>
@@ -546,7 +526,6 @@
         </w:rPr>
         <w:t>which blockchains would replace), have been around much longer and are, therefore, much better understood.</w:t>
       </w:r>
-      <w:r/>
     </w:p>
     <w:p>
       <w:pPr>
@@ -562,6 +541,7 @@
             <w:ind w:left="480" w:hanging="480"/>
           </w:pPr>
         </w:pPrChange>
+        <w:rPr/>
       </w:pPr>
       <w:r>
         <w:rPr>
@@ -576,14 +556,7 @@
           <w:szCs w:val="22"/>
           <w:lang w:val="en-GB"/>
         </w:rPr>
-        <w:t>. Public blockchains are inherently non-hierarchical</w:t>
-      </w:r>
-      <w:r>
-        <w:rPr>
-          <w:szCs w:val="22"/>
-          <w:lang w:val="en-GB"/>
-        </w:rPr>
-        <w:t>. They cannot be controlled by any single entity</w:t>
+        <w:t>. Public blockchains are inherently non-hierarchical. They cannot be controlled by any single entity</w:t>
       </w:r>
       <w:r>
         <w:rPr>
@@ -601,7 +574,6 @@
         </w:rPr>
         <w:t xml:space="preserve">. However, the FTS is a reporting platform run by OCHA. Hence, a fully-public blockchain-based system may challenge centralised, top-down governance and related assumptions the UN have about reporting on their aid funding. </w:t>
       </w:r>
-      <w:r/>
     </w:p>
     <w:p>
       <w:pPr>
@@ -617,6 +589,7 @@
             <w:ind w:left="480" w:hanging="480"/>
           </w:pPr>
         </w:pPrChange>
+        <w:rPr/>
       </w:pPr>
       <w:r>
         <w:rPr>
@@ -633,7 +606,6 @@
         </w:rPr>
         <w:t xml:space="preserve">. A new application developed by OCHA may incur significant costs, including those required for development, training, maintenance, and infrastructure. </w:t>
       </w:r>
-      <w:r/>
     </w:p>
     <w:p>
       <w:pPr>
@@ -645,6 +617,7 @@
             <w:ind w:left="480" w:hanging="480"/>
           </w:pPr>
         </w:pPrChange>
+        <w:rPr/>
       </w:pPr>
       <w:r>
         <w:rPr>
@@ -652,102 +625,20 @@
           <w:szCs w:val="22"/>
           <w:lang w:val="en-GB"/>
         </w:rPr>
-        <w:t xml:space="preserve">To address those </w:t>
-      </w:r>
-      <w:r>
-        <w:rPr>
-          <w:sz w:val="22"/>
-          <w:szCs w:val="22"/>
-          <w:lang w:val="en-GB"/>
-        </w:rPr>
-        <w:t>barriers</w:t>
-      </w:r>
-      <w:r>
-        <w:rPr>
-          <w:sz w:val="22"/>
-          <w:szCs w:val="22"/>
-          <w:lang w:val="en-GB"/>
-        </w:rPr>
-        <w:t>, we propose a comparative analysis of outcomes through a test pilot program using a public test blockchain. That would address some of the technological obstacles, and challenge organisational concerns</w:t>
-      </w:r>
-      <w:r>
-        <w:rPr>
-          <w:sz w:val="22"/>
-          <w:szCs w:val="22"/>
-          <w:lang w:val="en-GB"/>
-        </w:rPr>
-        <w:t xml:space="preserve"> while minimising infrastructural costs. Such a scheme would also aid a greater understanding of the technology</w:t>
-      </w:r>
-      <w:r>
-        <w:rPr>
-          <w:sz w:val="22"/>
-          <w:szCs w:val="22"/>
-          <w:lang w:val="en-GB"/>
-        </w:rPr>
-        <w:t xml:space="preserve"> </w:t>
-      </w:r>
-      <w:r>
-        <w:rPr>
-          <w:sz w:val="22"/>
-          <w:szCs w:val="22"/>
-          <w:lang w:val="en-GB"/>
-        </w:rPr>
-        <w:t>a</w:t>
-      </w:r>
-      <w:r>
-        <w:rPr>
-          <w:sz w:val="22"/>
-          <w:szCs w:val="22"/>
-          <w:lang w:val="en-GB"/>
-        </w:rPr>
-        <w:t xml:space="preserve">nd might </w:t>
-      </w:r>
-      <w:r>
-        <w:rPr>
-          <w:sz w:val="22"/>
-          <w:szCs w:val="22"/>
-          <w:lang w:val="en-GB"/>
-        </w:rPr>
-        <w:t xml:space="preserve">unearth </w:t>
-      </w:r>
-      <w:r>
-        <w:rPr>
-          <w:sz w:val="22"/>
-          <w:szCs w:val="22"/>
-          <w:lang w:val="en-GB"/>
-        </w:rPr>
-        <w:t>additional hurdles</w:t>
-      </w:r>
-      <w:r>
-        <w:rPr>
-          <w:sz w:val="22"/>
-          <w:szCs w:val="22"/>
-          <w:lang w:val="en-GB"/>
-        </w:rPr>
-        <w:t xml:space="preserve"> to</w:t>
-      </w:r>
-      <w:r>
-        <w:rPr>
-          <w:sz w:val="22"/>
-          <w:szCs w:val="22"/>
-          <w:lang w:val="en-GB"/>
-        </w:rPr>
-        <w:t xml:space="preserve"> overcome. Finally, it might go some way to justifying (or not) the cost of a fully-operational system.</w:t>
-      </w:r>
-      <w:r/>
+        <w:t>To address those barriers, we propose a comparative analysis of outcomes through a test pilot program using a public test blockchain. That would address some of the technological obstacles, and challenge organisational concerns while minimising infrastructural costs. Such a scheme would also aid a greater understanding of the technology and might unearth additional hurdles to overcome. Finally, it might go some way to justifying (or not) the cost of a fully-operational system.</w:t>
+      </w:r>
     </w:p>
     <w:p>
       <w:pPr>
         <w:pStyle w:val="Heading2"/>
         <w:rPr>
+          <w:rFonts w:ascii="Calibri" w:hAnsi="Calibri" w:eastAsia="" w:cs="" w:asciiTheme="majorHAnsi" w:cstheme="majorBidi" w:eastAsiaTheme="majorEastAsia" w:hAnsiTheme="majorHAnsi"/>
+          <w:b/>
+          <w:b/>
+          <w:bCs/>
+          <w:color w:val="4F81BD" w:themeColor="accent1"/>
           <w:sz w:val="28"/>
-          <w:b/>
-          <w:sz w:val="28"/>
-          <w:b/>
           <w:szCs w:val="32"/>
-          <w:bCs/>
-          <w:rFonts w:ascii="Calibri" w:hAnsi="Calibri" w:eastAsia="" w:cs="" w:asciiTheme="majorHAnsi" w:cstheme="majorBidi" w:eastAsiaTheme="majorEastAsia" w:hAnsiTheme="majorHAnsi"/>
-          <w:color w:val="4F81BD" w:themeColor="accent1"/>
           <w:lang w:val="en-GB"/>
         </w:rPr>
       </w:pPr>
@@ -759,7 +650,6 @@
         </w:rPr>
         <w:t>Conclusion</w:t>
       </w:r>
-      <w:r/>
     </w:p>
     <w:p>
       <w:pPr>
@@ -767,14 +657,17 @@
         <w:spacing w:lineRule="auto" w:line="360"/>
         <w:jc w:val="both"/>
         <w:pPrChange w:id="0" w:author="Raul Araiza" w:date="2018-04-05T20:18:00Z"/>
-      </w:pPr>
+        <w:rPr/>
+      </w:pPr>
+      <w:bookmarkStart w:id="5" w:name="__DdeLink__122_1463101924"/>
       <w:r>
         <w:rPr>
           <w:lang w:val="en-GB"/>
         </w:rPr>
         <w:t>We believe the use of blockchains to help improve the transparency of humanitarian financing would be novel; while organisations are researching the deployment of the technology to deliver help directly to those in need, there is very little research into how to use blockchains to advance the transparency of humanitarian aid at all levels. We aim to provide a prototype of just such a blockchain-based system. Through enhancing the IATI and FTS, the software we propose could be used to help further increase the accountability of humanitarian efforts. Ultimately, we hope the prototype software will form the basis of further research and lead to the deployment of a traceable, complete, timely and trustworthy aid reporting system that increases transparen</w:t>
       </w:r>
-      <w:bookmarkStart w:id="5" w:name="_GoBack"/>
+      <w:bookmarkStart w:id="6" w:name="_GoBack"/>
+      <w:bookmarkEnd w:id="6"/>
       <w:bookmarkEnd w:id="5"/>
       <w:r>
         <w:rPr>
@@ -782,38 +675,34 @@
         </w:rPr>
         <w:t>cy and, thereby, helps the global fight against corruption.</w:t>
       </w:r>
-      <w:r/>
     </w:p>
     <w:p>
       <w:pPr>
         <w:pStyle w:val="Heading2"/>
         <w:rPr>
+          <w:rFonts w:ascii="Calibri" w:hAnsi="Calibri" w:eastAsia="" w:cs="" w:asciiTheme="majorHAnsi" w:cstheme="majorBidi" w:eastAsiaTheme="majorEastAsia" w:hAnsiTheme="majorHAnsi"/>
+          <w:b/>
+          <w:b/>
+          <w:bCs/>
+          <w:color w:val="4F81BD" w:themeColor="accent1"/>
           <w:sz w:val="28"/>
-          <w:b/>
-          <w:sz w:val="28"/>
-          <w:b/>
           <w:szCs w:val="32"/>
-          <w:bCs/>
-          <w:rFonts w:ascii="Calibri" w:hAnsi="Calibri" w:eastAsia="" w:cs="" w:asciiTheme="majorHAnsi" w:cstheme="majorBidi" w:eastAsiaTheme="majorEastAsia" w:hAnsiTheme="majorHAnsi"/>
-          <w:color w:val="4F81BD" w:themeColor="accent1"/>
-          <w:lang w:val="en-GB"/>
-        </w:rPr>
-      </w:pPr>
-      <w:bookmarkStart w:id="6" w:name="references"/>
-      <w:bookmarkEnd w:id="6"/>
+          <w:lang w:val="en-GB"/>
+        </w:rPr>
+      </w:pPr>
+      <w:bookmarkStart w:id="7" w:name="references"/>
+      <w:bookmarkEnd w:id="7"/>
       <w:r>
         <w:rPr>
           <w:lang w:val="en-GB"/>
         </w:rPr>
         <w:t>References</w:t>
       </w:r>
-      <w:r/>
     </w:p>
     <w:p>
       <w:pPr>
         <w:pStyle w:val="Bibliography"/>
         <w:rPr>
-          <w:sz w:val="18"/>
           <w:sz w:val="18"/>
           <w:szCs w:val="18"/>
         </w:rPr>
@@ -831,13 +720,42 @@
         </w:rPr>
         <w:t>/summit</w:t>
       </w:r>
-      <w:r/>
     </w:p>
     <w:p>
       <w:pPr>
         <w:pStyle w:val="Bibliography"/>
-        <w:rPr>
-          <w:sz w:val="18"/>
+        <w:rPr/>
+      </w:pPr>
+      <w:r>
+        <w:rPr>
+          <w:lang w:val="en-GB"/>
+        </w:rPr>
+        <w:t xml:space="preserve">2. Transparency International. What is Corruption? [Internet]. 2018 [cited 2018 Mar 24]. Available from: </w:t>
+      </w:r>
+      <w:r>
+        <w:fldChar w:fldCharType="begin"/>
+      </w:r>
+      <w:r>
+        <w:instrText> HYPERLINK "https://www.transparency.org/what-is-corruption" \l "what-is-transparency"</w:instrText>
+      </w:r>
+      <w:r>
+        <w:fldChar w:fldCharType="separate"/>
+      </w:r>
+      <w:r>
+        <w:rPr>
+          <w:rStyle w:val="InternetLink"/>
+          <w:lang w:val="en-GB"/>
+        </w:rPr>
+        <w:t>https://www.transparency.org/what-is-corruption#what-is-transparency</w:t>
+      </w:r>
+      <w:r>
+        <w:fldChar w:fldCharType="end"/>
+      </w:r>
+    </w:p>
+    <w:p>
+      <w:pPr>
+        <w:pStyle w:val="Bibliography"/>
+        <w:rPr>
           <w:sz w:val="18"/>
           <w:szCs w:val="18"/>
         </w:rPr>
@@ -846,34 +764,20 @@
         <w:rPr>
           <w:lang w:val="en-GB"/>
         </w:rPr>
-        <w:t xml:space="preserve">2. Transparency International. What is Corruption? [Internet]. 2018 [cited 2018 Mar 24]. Available from: </w:t>
-      </w:r>
-      <w:r>
-        <w:fldChar w:fldCharType="begin"/>
-      </w:r>
-      <w:r>
-        <w:instrText> HYPERLINK "https://www.transparency.org/what-is-corruption" \l "what-is-transparency"</w:instrText>
-      </w:r>
-      <w:r>
-        <w:fldChar w:fldCharType="separate"/>
+        <w:t xml:space="preserve">3. GOV.UK. Official Development Assistance - GOV.UK [Internet]. 2018 [cited 2018 Mar 24]. Available from: </w:t>
       </w:r>
       <w:r>
         <w:rPr>
           <w:rStyle w:val="InternetLink"/>
           <w:lang w:val="en-GB"/>
         </w:rPr>
-        <w:t>https://www.transparency.org/what-is-corruption#what-is-transparency</w:t>
-      </w:r>
-      <w:r>
-        <w:fldChar w:fldCharType="end"/>
-      </w:r>
-      <w:r/>
+        <w:t>https://www.gov.uk/government/publications/official-development-assistance/official-development-assistance</w:t>
+      </w:r>
     </w:p>
     <w:p>
       <w:pPr>
         <w:pStyle w:val="Bibliography"/>
         <w:rPr>
-          <w:sz w:val="18"/>
           <w:sz w:val="18"/>
           <w:szCs w:val="18"/>
         </w:rPr>
@@ -882,22 +786,20 @@
         <w:rPr>
           <w:lang w:val="en-GB"/>
         </w:rPr>
-        <w:t xml:space="preserve">3. GOV.UK. Official Development Assistance - GOV.UK [Internet]. 2018 [cited 2018 Mar 24]. Available from: </w:t>
+        <w:t xml:space="preserve">4. Morris C. Reality Check: How much does the UK spend on overseas aid? BBC News: UK Politics [Internet]. 2017 Apr 20 [cited 2018 Mar 24]; Available from: </w:t>
       </w:r>
       <w:r>
         <w:rPr>
           <w:rStyle w:val="InternetLink"/>
           <w:lang w:val="en-GB"/>
         </w:rPr>
-        <w:t>https://www.gov.uk/government/publications/official-development-assistance/official-development-assistance</w:t>
-      </w:r>
-      <w:r/>
+        <w:t>http://www.bbc.co.uk/news/uk-politics-39658907</w:t>
+      </w:r>
     </w:p>
     <w:p>
       <w:pPr>
         <w:pStyle w:val="Bibliography"/>
         <w:rPr>
-          <w:sz w:val="18"/>
           <w:sz w:val="18"/>
           <w:szCs w:val="18"/>
         </w:rPr>
@@ -906,22 +808,20 @@
         <w:rPr>
           <w:lang w:val="en-GB"/>
         </w:rPr>
-        <w:t xml:space="preserve">4. Morris C. Reality Check: How much does the UK spend on overseas aid? BBC News: UK Politics [Internet]. 2017 Apr 20 [cited 2018 Mar 24]; Available from: </w:t>
+        <w:t xml:space="preserve">5. MailOnline BDB for. Strip aid money from corrupt countries urges David Cameron [Internet]. Mail Online. 2018 [cited 2018 Mar 24]. Available from: </w:t>
       </w:r>
       <w:r>
         <w:rPr>
           <w:rStyle w:val="InternetLink"/>
           <w:lang w:val="en-GB"/>
         </w:rPr>
-        <w:t>http://www.bbc.co.uk/news/uk-politics-39658907</w:t>
-      </w:r>
-      <w:r/>
+        <w:t>http://www.dailymail.co.uk/news/article-5498055/Strip-aid-money-corrupt-countries-urges-David-Cameron.html</w:t>
+      </w:r>
     </w:p>
     <w:p>
       <w:pPr>
         <w:pStyle w:val="Bibliography"/>
         <w:rPr>
-          <w:sz w:val="18"/>
           <w:sz w:val="18"/>
           <w:szCs w:val="18"/>
         </w:rPr>
@@ -930,22 +830,20 @@
         <w:rPr>
           <w:lang w:val="en-GB"/>
         </w:rPr>
-        <w:t xml:space="preserve">5. MailOnline BDB for. Strip aid money from corrupt countries urges David Cameron [Internet]. Mail Online. 2018 [cited 2018 Mar 24]. Available from: </w:t>
+        <w:t xml:space="preserve">6. UN Office for the Coordination of Humanitarian. Improving humanitarian transparency with the International Aid Transparency Initiative (IATI) and the UN OCHA Financial Tracking Service (FTS) [Internet]. 2017 [cited 2018 Mar 24]. Available from: </w:t>
       </w:r>
       <w:r>
         <w:rPr>
           <w:rStyle w:val="InternetLink"/>
           <w:lang w:val="en-GB"/>
         </w:rPr>
-        <w:t>http://www.dailymail.co.uk/news/article-5498055/Strip-aid-money-corrupt-countries-urges-David-Cameron.html</w:t>
-      </w:r>
-      <w:r/>
+        <w:t>https://fts.unocha.org/sites/default/files/improving-humanitarian-transparency-with-the-iati-and-the-un-ocha-fts.pdf</w:t>
+      </w:r>
     </w:p>
     <w:p>
       <w:pPr>
         <w:pStyle w:val="Bibliography"/>
         <w:rPr>
-          <w:sz w:val="18"/>
           <w:sz w:val="18"/>
           <w:szCs w:val="18"/>
         </w:rPr>
@@ -954,45 +852,21 @@
         <w:rPr>
           <w:lang w:val="en-GB"/>
         </w:rPr>
-        <w:t xml:space="preserve">6. UN Office for the Coordination of Humanitarian. Improving humanitarian transparency with the International Aid Transparency Initiative (IATI) and the UN OCHA Financial Tracking Service (FTS) [Internet]. 2017 [cited 2018 Mar 24]. Available from: </w:t>
+        <w:t xml:space="preserve">7. Coppi G. Pense-bête for humanitarians “exploring blockchain” [Internet]. Medium. 2018 [cited 2018 Apr 5]. Available from: </w:t>
       </w:r>
       <w:r>
         <w:rPr>
           <w:rStyle w:val="InternetLink"/>
           <w:lang w:val="en-GB"/>
         </w:rPr>
-        <w:t>https://fts.unocha.org/sites/default/files/improving-humanitarian-transparency-with-the-iati-and-the-un-ocha-fts.pdf</w:t>
-      </w:r>
-      <w:r/>
-    </w:p>
-    <w:p>
-      <w:pPr>
-        <w:pStyle w:val="Bibliography"/>
-        <w:rPr>
-          <w:sz w:val="18"/>
-          <w:sz w:val="18"/>
-          <w:szCs w:val="18"/>
-        </w:rPr>
-      </w:pPr>
-      <w:r>
-        <w:rPr>
-          <w:lang w:val="en-GB"/>
-        </w:rPr>
-        <w:t xml:space="preserve">7. Coppi G. Pense-bête for humanitarians “exploring blockchain” [Internet]. Medium. 2018 [cited 2018 Apr 5]. Available from: </w:t>
-      </w:r>
-      <w:r>
-        <w:rPr>
-          <w:rStyle w:val="InternetLink"/>
-          <w:lang w:val="en-GB"/>
-        </w:rPr>
         <w:t>https://medium.com/the-next-humanitarian/pense-b%C3%AAte-for-humanitarians-exploring-blockchain-33a549ecbace</w:t>
       </w:r>
-      <w:r/>
     </w:p>
     <w:p>
       <w:pPr>
         <w:pStyle w:val="Bibliography"/>
         <w:spacing w:before="113" w:after="113"/>
+        <w:rPr/>
       </w:pPr>
       <w:r>
         <w:rPr>
@@ -1026,7 +900,6 @@
         </w:rPr>
         <w:t>)</w:t>
       </w:r>
-      <w:r/>
     </w:p>
     <w:sectPr>
       <w:type w:val="nextPage"/>
@@ -1366,141 +1239,141 @@
       <w:pPr/>
     </w:pPrDefault>
   </w:docDefaults>
-  <w:latentStyles w:count="375" w:defQFormat="0" w:defUnhideWhenUsed="0" w:defSemiHidden="0" w:defUIPriority="0" w:defLockedState="0">
-    <w:lsdException w:semiHidden="1" w:unhideWhenUsed="1" w:name="heading 6"/>
-    <w:lsdException w:semiHidden="1" w:unhideWhenUsed="1" w:name="index 3"/>
-    <w:lsdException w:semiHidden="1" w:unhideWhenUsed="1" w:name="index 4"/>
-    <w:lsdException w:semiHidden="1" w:unhideWhenUsed="1" w:name="index 5"/>
-    <w:lsdException w:semiHidden="1" w:unhideWhenUsed="1" w:name="index 6"/>
-    <w:lsdException w:semiHidden="1" w:unhideWhenUsed="1" w:name="index 7"/>
-    <w:lsdException w:semiHidden="1" w:unhideWhenUsed="1" w:name="index 8"/>
-    <w:lsdException w:semiHidden="1" w:unhideWhenUsed="1" w:name="index 9"/>
-    <w:lsdException w:semiHidden="1" w:unhideWhenUsed="1" w:name="toc 1"/>
-    <w:lsdException w:semiHidden="1" w:unhideWhenUsed="1" w:name="toc 2"/>
-    <w:lsdException w:semiHidden="1" w:unhideWhenUsed="1" w:name="toc 3"/>
-    <w:lsdException w:semiHidden="1" w:unhideWhenUsed="1" w:name="toc 4"/>
-    <w:lsdException w:semiHidden="1" w:unhideWhenUsed="1" w:name="toc 5"/>
-    <w:lsdException w:semiHidden="1" w:unhideWhenUsed="1" w:name="toc 6"/>
-    <w:lsdException w:semiHidden="1" w:unhideWhenUsed="1" w:name="toc 7"/>
-    <w:lsdException w:semiHidden="1" w:unhideWhenUsed="1" w:name="toc 8"/>
-    <w:lsdException w:semiHidden="1" w:unhideWhenUsed="1" w:name="toc 9"/>
-    <w:lsdException w:semiHidden="1" w:unhideWhenUsed="1" w:name="Normal Indent"/>
-    <w:lsdException w:semiHidden="1" w:unhideWhenUsed="1" w:name="footnote text"/>
-    <w:lsdException w:semiHidden="1" w:unhideWhenUsed="1" w:name="annotation text"/>
-    <w:lsdException w:semiHidden="1" w:unhideWhenUsed="1" w:name="header"/>
-    <w:lsdException w:semiHidden="1" w:unhideWhenUsed="1" w:name="footer"/>
-    <w:lsdException w:semiHidden="1" w:unhideWhenUsed="1" w:name="index heading"/>
-    <w:lsdException w:semiHidden="1" w:unhideWhenUsed="1" w:name="caption"/>
-    <w:lsdException w:semiHidden="1" w:unhideWhenUsed="1" w:name="table of figures"/>
-    <w:lsdException w:semiHidden="1" w:unhideWhenUsed="1" w:name="envelope address"/>
-    <w:lsdException w:semiHidden="1" w:unhideWhenUsed="1" w:name="envelope return"/>
-    <w:lsdException w:semiHidden="1" w:unhideWhenUsed="1" w:name="footnote reference"/>
-    <w:lsdException w:semiHidden="1" w:unhideWhenUsed="1" w:name="annotation reference"/>
-    <w:lsdException w:semiHidden="1" w:unhideWhenUsed="1" w:name="line number"/>
-    <w:lsdException w:semiHidden="1" w:unhideWhenUsed="1" w:name="page number"/>
-    <w:lsdException w:semiHidden="1" w:unhideWhenUsed="1" w:name="endnote reference"/>
-    <w:lsdException w:semiHidden="1" w:unhideWhenUsed="1" w:name="endnote text"/>
-    <w:lsdException w:semiHidden="1" w:unhideWhenUsed="1" w:name="table of authorities"/>
-    <w:lsdException w:semiHidden="1" w:unhideWhenUsed="1" w:name="macro"/>
-    <w:lsdException w:semiHidden="1" w:unhideWhenUsed="1" w:name="toa heading"/>
-    <w:lsdException w:semiHidden="1" w:unhideWhenUsed="1" w:name="List"/>
-    <w:lsdException w:semiHidden="1" w:unhideWhenUsed="1" w:name="List Bullet"/>
-    <w:lsdException w:semiHidden="1" w:unhideWhenUsed="1" w:name="List Number"/>
-    <w:lsdException w:semiHidden="1" w:unhideWhenUsed="1" w:name="List 2"/>
-    <w:lsdException w:semiHidden="1" w:unhideWhenUsed="1" w:name="List 3"/>
-    <w:lsdException w:semiHidden="1" w:unhideWhenUsed="1" w:name="List 4"/>
-    <w:lsdException w:semiHidden="1" w:unhideWhenUsed="1" w:name="List 5"/>
-    <w:lsdException w:semiHidden="1" w:unhideWhenUsed="1" w:name="List Bullet 3"/>
-    <w:lsdException w:semiHidden="1" w:unhideWhenUsed="1" w:name="List Bullet 4"/>
-    <w:lsdException w:semiHidden="1" w:unhideWhenUsed="1" w:name="List Number 3"/>
-    <w:lsdException w:semiHidden="1" w:unhideWhenUsed="1" w:name="List Number 4"/>
-    <w:lsdException w:semiHidden="1" w:unhideWhenUsed="1" w:name="List Number 5"/>
-    <w:lsdException w:semiHidden="1" w:unhideWhenUsed="1" w:name="Closing"/>
-    <w:lsdException w:semiHidden="1" w:unhideWhenUsed="1" w:name="Signature"/>
-    <w:lsdException w:semiHidden="1" w:unhideWhenUsed="1" w:name="Default Paragraph Font"/>
-    <w:lsdException w:semiHidden="1" w:unhideWhenUsed="1" w:name="Body Text"/>
-    <w:lsdException w:semiHidden="1" w:unhideWhenUsed="1" w:name="Body Text Indent"/>
-    <w:lsdException w:semiHidden="1" w:unhideWhenUsed="1" w:name="List Continue"/>
-    <w:lsdException w:semiHidden="1" w:unhideWhenUsed="1" w:name="List Continue 2"/>
-    <w:lsdException w:semiHidden="1" w:unhideWhenUsed="1" w:name="List Continue 3"/>
-    <w:lsdException w:semiHidden="1" w:unhideWhenUsed="1" w:name="List Continue 4"/>
-    <w:lsdException w:semiHidden="1" w:unhideWhenUsed="1" w:name="List Continue 5"/>
-    <w:lsdException w:semiHidden="1" w:unhideWhenUsed="1" w:name="Message Header"/>
-    <w:lsdException w:semiHidden="1" w:unhideWhenUsed="1" w:name="Salutation"/>
-    <w:lsdException w:semiHidden="1" w:unhideWhenUsed="1" w:name="Date"/>
-    <w:lsdException w:semiHidden="1" w:unhideWhenUsed="1" w:name="Body Text First Indent"/>
-    <w:lsdException w:semiHidden="1" w:unhideWhenUsed="1" w:name="Body Text First Indent 2"/>
-    <w:lsdException w:semiHidden="1" w:unhideWhenUsed="1" w:name="Body Text Indent 3"/>
-    <w:lsdException w:semiHidden="1" w:unhideWhenUsed="1" w:name="Block Text"/>
-    <w:lsdException w:semiHidden="1" w:unhideWhenUsed="1" w:name="Hyperlink"/>
-    <w:lsdException w:semiHidden="1" w:unhideWhenUsed="1" w:name="FollowedHyperlink"/>
-    <w:lsdException w:semiHidden="1" w:unhideWhenUsed="1" w:name="Document Map"/>
-    <w:lsdException w:semiHidden="1" w:unhideWhenUsed="1" w:name="Plain Text"/>
-    <w:lsdException w:semiHidden="1" w:unhideWhenUsed="1" w:name="E-mail Signature"/>
-    <w:lsdException w:semiHidden="1" w:unhideWhenUsed="1" w:name="HTML Top of Form"/>
-    <w:lsdException w:semiHidden="1" w:unhideWhenUsed="1" w:name="HTML Bottom of Form"/>
-    <w:lsdException w:semiHidden="1" w:unhideWhenUsed="1" w:name="Normal (Web)"/>
-    <w:lsdException w:semiHidden="1" w:unhideWhenUsed="1" w:name="HTML Acronym"/>
-    <w:lsdException w:semiHidden="1" w:unhideWhenUsed="1" w:name="HTML Address"/>
-    <w:lsdException w:semiHidden="1" w:unhideWhenUsed="1" w:name="HTML Cite"/>
-    <w:lsdException w:semiHidden="1" w:unhideWhenUsed="1" w:name="HTML Code"/>
-    <w:lsdException w:semiHidden="1" w:unhideWhenUsed="1" w:name="HTML Definition"/>
-    <w:lsdException w:semiHidden="1" w:unhideWhenUsed="1" w:name="HTML Keyboard"/>
-    <w:lsdException w:semiHidden="1" w:unhideWhenUsed="1" w:name="HTML Preformatted"/>
-    <w:lsdException w:semiHidden="1" w:unhideWhenUsed="1" w:name="HTML Sample"/>
-    <w:lsdException w:semiHidden="1" w:unhideWhenUsed="1" w:name="HTML Typewriter"/>
-    <w:lsdException w:semiHidden="1" w:unhideWhenUsed="1" w:name="HTML Variable"/>
-    <w:lsdException w:semiHidden="1" w:unhideWhenUsed="1" w:name="Normal Table"/>
-    <w:lsdException w:semiHidden="1" w:unhideWhenUsed="1" w:name="annotation subject"/>
-    <w:lsdException w:semiHidden="1" w:unhideWhenUsed="1" w:name="No List"/>
-    <w:lsdException w:semiHidden="1" w:unhideWhenUsed="1" w:name="Outline List 1"/>
-    <w:lsdException w:semiHidden="1" w:unhideWhenUsed="1" w:name="Outline List 2"/>
-    <w:lsdException w:semiHidden="1" w:unhideWhenUsed="1" w:name="Outline List 3"/>
-    <w:lsdException w:semiHidden="1" w:unhideWhenUsed="1" w:name="Table Simple 1"/>
-    <w:lsdException w:semiHidden="1" w:unhideWhenUsed="1" w:name="Table Simple 2"/>
-    <w:lsdException w:semiHidden="1" w:unhideWhenUsed="1" w:name="Table Simple 3"/>
-    <w:lsdException w:semiHidden="1" w:unhideWhenUsed="1" w:name="Table Classic 1"/>
-    <w:lsdException w:semiHidden="1" w:unhideWhenUsed="1" w:name="Table Classic 2"/>
-    <w:lsdException w:semiHidden="1" w:unhideWhenUsed="1" w:name="Table Classic 3"/>
-    <w:lsdException w:semiHidden="1" w:unhideWhenUsed="1" w:name="Table Classic 4"/>
-    <w:lsdException w:semiHidden="1" w:unhideWhenUsed="1" w:name="Table Colorful 1"/>
-    <w:lsdException w:semiHidden="1" w:unhideWhenUsed="1" w:name="Table Colorful 2"/>
-    <w:lsdException w:semiHidden="1" w:unhideWhenUsed="1" w:name="Table Colorful 3"/>
-    <w:lsdException w:semiHidden="1" w:unhideWhenUsed="1" w:name="Table Columns 1"/>
-    <w:lsdException w:semiHidden="1" w:unhideWhenUsed="1" w:name="Table Columns 2"/>
-    <w:lsdException w:semiHidden="1" w:unhideWhenUsed="1" w:name="Table Columns 3"/>
-    <w:lsdException w:semiHidden="1" w:unhideWhenUsed="1" w:name="Table Columns 4"/>
-    <w:lsdException w:semiHidden="1" w:unhideWhenUsed="1" w:name="Table Columns 5"/>
-    <w:lsdException w:semiHidden="1" w:unhideWhenUsed="1" w:name="Table Grid 1"/>
-    <w:lsdException w:semiHidden="1" w:unhideWhenUsed="1" w:name="Table Grid 2"/>
-    <w:lsdException w:semiHidden="1" w:unhideWhenUsed="1" w:name="Table Grid 3"/>
-    <w:lsdException w:semiHidden="1" w:unhideWhenUsed="1" w:name="Table Grid 4"/>
-    <w:lsdException w:semiHidden="1" w:unhideWhenUsed="1" w:name="Table Grid 5"/>
-    <w:lsdException w:semiHidden="1" w:unhideWhenUsed="1" w:name="Table Grid 6"/>
-    <w:lsdException w:semiHidden="1" w:unhideWhenUsed="1" w:name="Table Grid 7"/>
-    <w:lsdException w:semiHidden="1" w:unhideWhenUsed="1" w:name="Table Grid 8"/>
-    <w:lsdException w:semiHidden="1" w:unhideWhenUsed="1" w:name="Table List 1"/>
-    <w:lsdException w:semiHidden="1" w:unhideWhenUsed="1" w:name="Table List 2"/>
-    <w:lsdException w:semiHidden="1" w:unhideWhenUsed="1" w:name="Table List 3"/>
-    <w:lsdException w:semiHidden="1" w:unhideWhenUsed="1" w:name="Table List 4"/>
-    <w:lsdException w:semiHidden="1" w:unhideWhenUsed="1" w:name="Table List 5"/>
-    <w:lsdException w:semiHidden="1" w:unhideWhenUsed="1" w:name="Table List 6"/>
-    <w:lsdException w:semiHidden="1" w:unhideWhenUsed="1" w:name="Table List 7"/>
-    <w:lsdException w:semiHidden="1" w:unhideWhenUsed="1" w:name="Table List 8"/>
-    <w:lsdException w:semiHidden="1" w:unhideWhenUsed="1" w:name="Table 3D effects 1"/>
-    <w:lsdException w:semiHidden="1" w:unhideWhenUsed="1" w:name="Table 3D effects 2"/>
-    <w:lsdException w:semiHidden="1" w:unhideWhenUsed="1" w:name="Table 3D effects 3"/>
-    <w:lsdException w:semiHidden="1" w:unhideWhenUsed="1" w:name="Table Contemporary"/>
-    <w:lsdException w:semiHidden="1" w:unhideWhenUsed="1" w:name="Table Elegant"/>
-    <w:lsdException w:semiHidden="1" w:unhideWhenUsed="1" w:name="Table Professional"/>
-    <w:lsdException w:semiHidden="1" w:unhideWhenUsed="1" w:name="Table Subtle 1"/>
-    <w:lsdException w:semiHidden="1" w:unhideWhenUsed="1" w:name="Table Subtle 2"/>
-    <w:lsdException w:semiHidden="1" w:unhideWhenUsed="1" w:name="Table Web 1"/>
-    <w:lsdException w:semiHidden="1" w:unhideWhenUsed="1" w:name="Table Web 2"/>
-    <w:lsdException w:semiHidden="1" w:unhideWhenUsed="1" w:name="Table Web 3"/>
-    <w:lsdException w:semiHidden="1" w:unhideWhenUsed="1" w:name="Balloon Text"/>
-    <w:lsdException w:semiHidden="1" w:unhideWhenUsed="1" w:name="Table Theme"/>
-    <w:lsdException w:semiHidden="1" w:name="Placeholder Text"/>
+  <w:latentStyles w:defLockedState="0" w:defUIPriority="0" w:defSemiHidden="0" w:defUnhideWhenUsed="0" w:defQFormat="0" w:count="375">
+    <w:lsdException w:name="heading 6" w:semiHidden="1" w:unhideWhenUsed="1"/>
+    <w:lsdException w:name="index 3" w:semiHidden="1" w:unhideWhenUsed="1"/>
+    <w:lsdException w:name="index 4" w:semiHidden="1" w:unhideWhenUsed="1"/>
+    <w:lsdException w:name="index 5" w:semiHidden="1" w:unhideWhenUsed="1"/>
+    <w:lsdException w:name="index 6" w:semiHidden="1" w:unhideWhenUsed="1"/>
+    <w:lsdException w:name="index 7" w:semiHidden="1" w:unhideWhenUsed="1"/>
+    <w:lsdException w:name="index 8" w:semiHidden="1" w:unhideWhenUsed="1"/>
+    <w:lsdException w:name="index 9" w:semiHidden="1" w:unhideWhenUsed="1"/>
+    <w:lsdException w:name="toc 1" w:semiHidden="1" w:unhideWhenUsed="1"/>
+    <w:lsdException w:name="toc 2" w:semiHidden="1" w:unhideWhenUsed="1"/>
+    <w:lsdException w:name="toc 3" w:semiHidden="1" w:unhideWhenUsed="1"/>
+    <w:lsdException w:name="toc 4" w:semiHidden="1" w:unhideWhenUsed="1"/>
+    <w:lsdException w:name="toc 5" w:semiHidden="1" w:unhideWhenUsed="1"/>
+    <w:lsdException w:name="toc 6" w:semiHidden="1" w:unhideWhenUsed="1"/>
+    <w:lsdException w:name="toc 7" w:semiHidden="1" w:unhideWhenUsed="1"/>
+    <w:lsdException w:name="toc 8" w:semiHidden="1" w:unhideWhenUsed="1"/>
+    <w:lsdException w:name="toc 9" w:semiHidden="1" w:unhideWhenUsed="1"/>
+    <w:lsdException w:name="Normal Indent" w:semiHidden="1" w:unhideWhenUsed="1"/>
+    <w:lsdException w:name="footnote text" w:semiHidden="1" w:unhideWhenUsed="1"/>
+    <w:lsdException w:name="annotation text" w:semiHidden="1" w:unhideWhenUsed="1"/>
+    <w:lsdException w:name="header" w:semiHidden="1" w:unhideWhenUsed="1"/>
+    <w:lsdException w:name="footer" w:semiHidden="1" w:unhideWhenUsed="1"/>
+    <w:lsdException w:name="index heading" w:semiHidden="1" w:unhideWhenUsed="1"/>
+    <w:lsdException w:name="caption" w:semiHidden="1" w:unhideWhenUsed="1"/>
+    <w:lsdException w:name="table of figures" w:semiHidden="1" w:unhideWhenUsed="1"/>
+    <w:lsdException w:name="envelope address" w:semiHidden="1" w:unhideWhenUsed="1"/>
+    <w:lsdException w:name="envelope return" w:semiHidden="1" w:unhideWhenUsed="1"/>
+    <w:lsdException w:name="footnote reference" w:semiHidden="1" w:unhideWhenUsed="1"/>
+    <w:lsdException w:name="annotation reference" w:semiHidden="1" w:unhideWhenUsed="1"/>
+    <w:lsdException w:name="line number" w:semiHidden="1" w:unhideWhenUsed="1"/>
+    <w:lsdException w:name="page number" w:semiHidden="1" w:unhideWhenUsed="1"/>
+    <w:lsdException w:name="endnote reference" w:semiHidden="1" w:unhideWhenUsed="1"/>
+    <w:lsdException w:name="endnote text" w:semiHidden="1" w:unhideWhenUsed="1"/>
+    <w:lsdException w:name="table of authorities" w:semiHidden="1" w:unhideWhenUsed="1"/>
+    <w:lsdException w:name="macro" w:semiHidden="1" w:unhideWhenUsed="1"/>
+    <w:lsdException w:name="toa heading" w:semiHidden="1" w:unhideWhenUsed="1"/>
+    <w:lsdException w:name="List" w:semiHidden="1" w:unhideWhenUsed="1"/>
+    <w:lsdException w:name="List Bullet" w:semiHidden="1" w:unhideWhenUsed="1"/>
+    <w:lsdException w:name="List Number" w:semiHidden="1" w:unhideWhenUsed="1"/>
+    <w:lsdException w:name="List 2" w:semiHidden="1" w:unhideWhenUsed="1"/>
+    <w:lsdException w:name="List 3" w:semiHidden="1" w:unhideWhenUsed="1"/>
+    <w:lsdException w:name="List 4" w:semiHidden="1" w:unhideWhenUsed="1"/>
+    <w:lsdException w:name="List 5" w:semiHidden="1" w:unhideWhenUsed="1"/>
+    <w:lsdException w:name="List Bullet 3" w:semiHidden="1" w:unhideWhenUsed="1"/>
+    <w:lsdException w:name="List Bullet 4" w:semiHidden="1" w:unhideWhenUsed="1"/>
+    <w:lsdException w:name="List Number 3" w:semiHidden="1" w:unhideWhenUsed="1"/>
+    <w:lsdException w:name="List Number 4" w:semiHidden="1" w:unhideWhenUsed="1"/>
+    <w:lsdException w:name="List Number 5" w:semiHidden="1" w:unhideWhenUsed="1"/>
+    <w:lsdException w:name="Closing" w:semiHidden="1" w:unhideWhenUsed="1"/>
+    <w:lsdException w:name="Signature" w:semiHidden="1" w:unhideWhenUsed="1"/>
+    <w:lsdException w:name="Default Paragraph Font" w:semiHidden="1" w:unhideWhenUsed="1"/>
+    <w:lsdException w:name="Body Text" w:semiHidden="1" w:unhideWhenUsed="1"/>
+    <w:lsdException w:name="Body Text Indent" w:semiHidden="1" w:unhideWhenUsed="1"/>
+    <w:lsdException w:name="List Continue" w:semiHidden="1" w:unhideWhenUsed="1"/>
+    <w:lsdException w:name="List Continue 2" w:semiHidden="1" w:unhideWhenUsed="1"/>
+    <w:lsdException w:name="List Continue 3" w:semiHidden="1" w:unhideWhenUsed="1"/>
+    <w:lsdException w:name="List Continue 4" w:semiHidden="1" w:unhideWhenUsed="1"/>
+    <w:lsdException w:name="List Continue 5" w:semiHidden="1" w:unhideWhenUsed="1"/>
+    <w:lsdException w:name="Message Header" w:semiHidden="1" w:unhideWhenUsed="1"/>
+    <w:lsdException w:name="Salutation" w:semiHidden="1" w:unhideWhenUsed="1"/>
+    <w:lsdException w:name="Date" w:semiHidden="1" w:unhideWhenUsed="1"/>
+    <w:lsdException w:name="Body Text First Indent" w:semiHidden="1" w:unhideWhenUsed="1"/>
+    <w:lsdException w:name="Body Text First Indent 2" w:semiHidden="1" w:unhideWhenUsed="1"/>
+    <w:lsdException w:name="Body Text Indent 3" w:semiHidden="1" w:unhideWhenUsed="1"/>
+    <w:lsdException w:name="Block Text" w:semiHidden="1" w:unhideWhenUsed="1"/>
+    <w:lsdException w:name="Hyperlink" w:semiHidden="1" w:unhideWhenUsed="1"/>
+    <w:lsdException w:name="FollowedHyperlink" w:semiHidden="1" w:unhideWhenUsed="1"/>
+    <w:lsdException w:name="Document Map" w:semiHidden="1" w:unhideWhenUsed="1"/>
+    <w:lsdException w:name="Plain Text" w:semiHidden="1" w:unhideWhenUsed="1"/>
+    <w:lsdException w:name="E-mail Signature" w:semiHidden="1" w:unhideWhenUsed="1"/>
+    <w:lsdException w:name="HTML Top of Form" w:semiHidden="1" w:unhideWhenUsed="1"/>
+    <w:lsdException w:name="HTML Bottom of Form" w:semiHidden="1" w:unhideWhenUsed="1"/>
+    <w:lsdException w:name="Normal (Web)" w:semiHidden="1" w:unhideWhenUsed="1"/>
+    <w:lsdException w:name="HTML Acronym" w:semiHidden="1" w:unhideWhenUsed="1"/>
+    <w:lsdException w:name="HTML Address" w:semiHidden="1" w:unhideWhenUsed="1"/>
+    <w:lsdException w:name="HTML Cite" w:semiHidden="1" w:unhideWhenUsed="1"/>
+    <w:lsdException w:name="HTML Code" w:semiHidden="1" w:unhideWhenUsed="1"/>
+    <w:lsdException w:name="HTML Definition" w:semiHidden="1" w:unhideWhenUsed="1"/>
+    <w:lsdException w:name="HTML Keyboard" w:semiHidden="1" w:unhideWhenUsed="1"/>
+    <w:lsdException w:name="HTML Preformatted" w:semiHidden="1" w:unhideWhenUsed="1"/>
+    <w:lsdException w:name="HTML Sample" w:semiHidden="1" w:unhideWhenUsed="1"/>
+    <w:lsdException w:name="HTML Typewriter" w:semiHidden="1" w:unhideWhenUsed="1"/>
+    <w:lsdException w:name="HTML Variable" w:semiHidden="1" w:unhideWhenUsed="1"/>
+    <w:lsdException w:name="Normal Table" w:semiHidden="1" w:unhideWhenUsed="1"/>
+    <w:lsdException w:name="annotation subject" w:semiHidden="1" w:unhideWhenUsed="1"/>
+    <w:lsdException w:name="No List" w:semiHidden="1" w:unhideWhenUsed="1"/>
+    <w:lsdException w:name="Outline List 1" w:semiHidden="1" w:unhideWhenUsed="1"/>
+    <w:lsdException w:name="Outline List 2" w:semiHidden="1" w:unhideWhenUsed="1"/>
+    <w:lsdException w:name="Outline List 3" w:semiHidden="1" w:unhideWhenUsed="1"/>
+    <w:lsdException w:name="Table Simple 1" w:semiHidden="1" w:unhideWhenUsed="1"/>
+    <w:lsdException w:name="Table Simple 2" w:semiHidden="1" w:unhideWhenUsed="1"/>
+    <w:lsdException w:name="Table Simple 3" w:semiHidden="1" w:unhideWhenUsed="1"/>
+    <w:lsdException w:name="Table Classic 1" w:semiHidden="1" w:unhideWhenUsed="1"/>
+    <w:lsdException w:name="Table Classic 2" w:semiHidden="1" w:unhideWhenUsed="1"/>
+    <w:lsdException w:name="Table Classic 3" w:semiHidden="1" w:unhideWhenUsed="1"/>
+    <w:lsdException w:name="Table Classic 4" w:semiHidden="1" w:unhideWhenUsed="1"/>
+    <w:lsdException w:name="Table Colorful 1" w:semiHidden="1" w:unhideWhenUsed="1"/>
+    <w:lsdException w:name="Table Colorful 2" w:semiHidden="1" w:unhideWhenUsed="1"/>
+    <w:lsdException w:name="Table Colorful 3" w:semiHidden="1" w:unhideWhenUsed="1"/>
+    <w:lsdException w:name="Table Columns 1" w:semiHidden="1" w:unhideWhenUsed="1"/>
+    <w:lsdException w:name="Table Columns 2" w:semiHidden="1" w:unhideWhenUsed="1"/>
+    <w:lsdException w:name="Table Columns 3" w:semiHidden="1" w:unhideWhenUsed="1"/>
+    <w:lsdException w:name="Table Columns 4" w:semiHidden="1" w:unhideWhenUsed="1"/>
+    <w:lsdException w:name="Table Columns 5" w:semiHidden="1" w:unhideWhenUsed="1"/>
+    <w:lsdException w:name="Table Grid 1" w:semiHidden="1" w:unhideWhenUsed="1"/>
+    <w:lsdException w:name="Table Grid 2" w:semiHidden="1" w:unhideWhenUsed="1"/>
+    <w:lsdException w:name="Table Grid 3" w:semiHidden="1" w:unhideWhenUsed="1"/>
+    <w:lsdException w:name="Table Grid 4" w:semiHidden="1" w:unhideWhenUsed="1"/>
+    <w:lsdException w:name="Table Grid 5" w:semiHidden="1" w:unhideWhenUsed="1"/>
+    <w:lsdException w:name="Table Grid 6" w:semiHidden="1" w:unhideWhenUsed="1"/>
+    <w:lsdException w:name="Table Grid 7" w:semiHidden="1" w:unhideWhenUsed="1"/>
+    <w:lsdException w:name="Table Grid 8" w:semiHidden="1" w:unhideWhenUsed="1"/>
+    <w:lsdException w:name="Table List 1" w:semiHidden="1" w:unhideWhenUsed="1"/>
+    <w:lsdException w:name="Table List 2" w:semiHidden="1" w:unhideWhenUsed="1"/>
+    <w:lsdException w:name="Table List 3" w:semiHidden="1" w:unhideWhenUsed="1"/>
+    <w:lsdException w:name="Table List 4" w:semiHidden="1" w:unhideWhenUsed="1"/>
+    <w:lsdException w:name="Table List 5" w:semiHidden="1" w:unhideWhenUsed="1"/>
+    <w:lsdException w:name="Table List 6" w:semiHidden="1" w:unhideWhenUsed="1"/>
+    <w:lsdException w:name="Table List 7" w:semiHidden="1" w:unhideWhenUsed="1"/>
+    <w:lsdException w:name="Table List 8" w:semiHidden="1" w:unhideWhenUsed="1"/>
+    <w:lsdException w:name="Table 3D effects 1" w:semiHidden="1" w:unhideWhenUsed="1"/>
+    <w:lsdException w:name="Table 3D effects 2" w:semiHidden="1" w:unhideWhenUsed="1"/>
+    <w:lsdException w:name="Table 3D effects 3" w:semiHidden="1" w:unhideWhenUsed="1"/>
+    <w:lsdException w:name="Table Contemporary" w:semiHidden="1" w:unhideWhenUsed="1"/>
+    <w:lsdException w:name="Table Elegant" w:semiHidden="1" w:unhideWhenUsed="1"/>
+    <w:lsdException w:name="Table Professional" w:semiHidden="1" w:unhideWhenUsed="1"/>
+    <w:lsdException w:name="Table Subtle 1" w:semiHidden="1" w:unhideWhenUsed="1"/>
+    <w:lsdException w:name="Table Subtle 2" w:semiHidden="1" w:unhideWhenUsed="1"/>
+    <w:lsdException w:name="Table Web 1" w:semiHidden="1" w:unhideWhenUsed="1"/>
+    <w:lsdException w:name="Table Web 2" w:semiHidden="1" w:unhideWhenUsed="1"/>
+    <w:lsdException w:name="Table Web 3" w:semiHidden="1" w:unhideWhenUsed="1"/>
+    <w:lsdException w:name="Balloon Text" w:semiHidden="1" w:unhideWhenUsed="1"/>
+    <w:lsdException w:name="Table Theme" w:semiHidden="1" w:unhideWhenUsed="1"/>
+    <w:lsdException w:name="Placeholder Text" w:semiHidden="1"/>
     <w:lsdException w:name="Light Shading"/>
     <w:lsdException w:name="Light List"/>
     <w:lsdException w:name="Light Grid"/>
@@ -1514,7 +1387,7 @@
     <w:lsdException w:name="Medium Shading 1 Accent 1"/>
     <w:lsdException w:name="Medium Shading 2 Accent 1"/>
     <w:lsdException w:name="Medium List 1 Accent 1"/>
-    <w:lsdException w:semiHidden="1" w:name="Revision"/>
+    <w:lsdException w:name="Revision" w:semiHidden="1"/>
     <w:lsdException w:name="Medium List 2 Accent 1"/>
     <w:lsdException w:name="Medium Grid 1 Accent 1"/>
     <w:lsdException w:name="Medium Grid 2 Accent 1"/>
@@ -1593,107 +1466,107 @@
     <w:lsdException w:name="Colorful Shading Accent 6"/>
     <w:lsdException w:name="Colorful List Accent 6"/>
     <w:lsdException w:name="Colorful Grid Accent 6"/>
-    <w:lsdException w:semiHidden="1" w:unhideWhenUsed="1" w:name="Bibliography"/>
-    <w:lsdException w:semiHidden="1" w:unhideWhenUsed="1" w:name="TOC Heading"/>
-    <w:lsdException w:uiPriority="49" w:name="Grid Table 4"/>
-    <w:lsdException w:uiPriority="50" w:name="Grid Table 5 Dark"/>
-    <w:lsdException w:uiPriority="51" w:name="Grid Table 6 Colorful"/>
-    <w:lsdException w:uiPriority="52" w:name="Grid Table 7 Colorful"/>
-    <w:lsdException w:uiPriority="46" w:name="Grid Table 1 Light Accent 1"/>
-    <w:lsdException w:uiPriority="47" w:name="Grid Table 2 Accent 1"/>
-    <w:lsdException w:uiPriority="48" w:name="Grid Table 3 Accent 1"/>
-    <w:lsdException w:uiPriority="49" w:name="Grid Table 4 Accent 1"/>
-    <w:lsdException w:uiPriority="50" w:name="Grid Table 5 Dark Accent 1"/>
-    <w:lsdException w:uiPriority="51" w:name="Grid Table 6 Colorful Accent 1"/>
-    <w:lsdException w:uiPriority="52" w:name="Grid Table 7 Colorful Accent 1"/>
-    <w:lsdException w:uiPriority="46" w:name="Grid Table 1 Light Accent 2"/>
-    <w:lsdException w:uiPriority="47" w:name="Grid Table 2 Accent 2"/>
-    <w:lsdException w:uiPriority="48" w:name="Grid Table 3 Accent 2"/>
-    <w:lsdException w:uiPriority="49" w:name="Grid Table 4 Accent 2"/>
-    <w:lsdException w:uiPriority="50" w:name="Grid Table 5 Dark Accent 2"/>
-    <w:lsdException w:uiPriority="51" w:name="Grid Table 6 Colorful Accent 2"/>
-    <w:lsdException w:uiPriority="52" w:name="Grid Table 7 Colorful Accent 2"/>
-    <w:lsdException w:uiPriority="46" w:name="Grid Table 1 Light Accent 3"/>
-    <w:lsdException w:uiPriority="47" w:name="Grid Table 2 Accent 3"/>
-    <w:lsdException w:uiPriority="48" w:name="Grid Table 3 Accent 3"/>
-    <w:lsdException w:uiPriority="49" w:name="Grid Table 4 Accent 3"/>
-    <w:lsdException w:uiPriority="50" w:name="Grid Table 5 Dark Accent 3"/>
-    <w:lsdException w:uiPriority="51" w:name="Grid Table 6 Colorful Accent 3"/>
-    <w:lsdException w:uiPriority="52" w:name="Grid Table 7 Colorful Accent 3"/>
-    <w:lsdException w:uiPriority="46" w:name="Grid Table 1 Light Accent 4"/>
-    <w:lsdException w:uiPriority="47" w:name="Grid Table 2 Accent 4"/>
-    <w:lsdException w:uiPriority="48" w:name="Grid Table 3 Accent 4"/>
-    <w:lsdException w:uiPriority="49" w:name="Grid Table 4 Accent 4"/>
-    <w:lsdException w:uiPriority="50" w:name="Grid Table 5 Dark Accent 4"/>
-    <w:lsdException w:uiPriority="51" w:name="Grid Table 6 Colorful Accent 4"/>
-    <w:lsdException w:uiPriority="52" w:name="Grid Table 7 Colorful Accent 4"/>
-    <w:lsdException w:uiPriority="46" w:name="Grid Table 1 Light Accent 5"/>
-    <w:lsdException w:uiPriority="47" w:name="Grid Table 2 Accent 5"/>
-    <w:lsdException w:uiPriority="48" w:name="Grid Table 3 Accent 5"/>
-    <w:lsdException w:uiPriority="49" w:name="Grid Table 4 Accent 5"/>
-    <w:lsdException w:uiPriority="50" w:name="Grid Table 5 Dark Accent 5"/>
-    <w:lsdException w:uiPriority="51" w:name="Grid Table 6 Colorful Accent 5"/>
-    <w:lsdException w:uiPriority="52" w:name="Grid Table 7 Colorful Accent 5"/>
-    <w:lsdException w:uiPriority="46" w:name="Grid Table 1 Light Accent 6"/>
-    <w:lsdException w:uiPriority="47" w:name="Grid Table 2 Accent 6"/>
-    <w:lsdException w:uiPriority="48" w:name="Grid Table 3 Accent 6"/>
-    <w:lsdException w:uiPriority="49" w:name="Grid Table 4 Accent 6"/>
-    <w:lsdException w:uiPriority="50" w:name="Grid Table 5 Dark Accent 6"/>
-    <w:lsdException w:uiPriority="51" w:name="Grid Table 6 Colorful Accent 6"/>
-    <w:lsdException w:uiPriority="52" w:name="Grid Table 7 Colorful Accent 6"/>
-    <w:lsdException w:uiPriority="46" w:name="List Table 1 Light"/>
-    <w:lsdException w:uiPriority="47" w:name="List Table 2"/>
-    <w:lsdException w:uiPriority="48" w:name="List Table 3"/>
-    <w:lsdException w:uiPriority="49" w:name="List Table 4"/>
-    <w:lsdException w:uiPriority="50" w:name="List Table 5 Dark"/>
-    <w:lsdException w:uiPriority="51" w:name="List Table 6 Colorful"/>
-    <w:lsdException w:uiPriority="52" w:name="List Table 7 Colorful"/>
-    <w:lsdException w:uiPriority="46" w:name="List Table 1 Light Accent 1"/>
-    <w:lsdException w:uiPriority="47" w:name="List Table 2 Accent 1"/>
-    <w:lsdException w:uiPriority="48" w:name="List Table 3 Accent 1"/>
-    <w:lsdException w:uiPriority="49" w:name="List Table 4 Accent 1"/>
-    <w:lsdException w:uiPriority="50" w:name="List Table 5 Dark Accent 1"/>
-    <w:lsdException w:uiPriority="51" w:name="List Table 6 Colorful Accent 1"/>
-    <w:lsdException w:uiPriority="52" w:name="List Table 7 Colorful Accent 1"/>
-    <w:lsdException w:uiPriority="46" w:name="List Table 1 Light Accent 2"/>
-    <w:lsdException w:uiPriority="47" w:name="List Table 2 Accent 2"/>
-    <w:lsdException w:uiPriority="48" w:name="List Table 3 Accent 2"/>
-    <w:lsdException w:uiPriority="49" w:name="List Table 4 Accent 2"/>
-    <w:lsdException w:uiPriority="50" w:name="List Table 5 Dark Accent 2"/>
-    <w:lsdException w:uiPriority="51" w:name="List Table 6 Colorful Accent 2"/>
-    <w:lsdException w:uiPriority="52" w:name="List Table 7 Colorful Accent 2"/>
-    <w:lsdException w:uiPriority="46" w:name="List Table 1 Light Accent 3"/>
-    <w:lsdException w:uiPriority="47" w:name="List Table 2 Accent 3"/>
-    <w:lsdException w:uiPriority="48" w:name="List Table 3 Accent 3"/>
-    <w:lsdException w:uiPriority="49" w:name="List Table 4 Accent 3"/>
-    <w:lsdException w:uiPriority="50" w:name="List Table 5 Dark Accent 3"/>
-    <w:lsdException w:uiPriority="51" w:name="List Table 6 Colorful Accent 3"/>
-    <w:lsdException w:uiPriority="52" w:name="List Table 7 Colorful Accent 3"/>
-    <w:lsdException w:uiPriority="46" w:name="List Table 1 Light Accent 4"/>
-    <w:lsdException w:uiPriority="47" w:name="List Table 2 Accent 4"/>
-    <w:lsdException w:uiPriority="48" w:name="List Table 3 Accent 4"/>
-    <w:lsdException w:uiPriority="49" w:name="List Table 4 Accent 4"/>
-    <w:lsdException w:uiPriority="50" w:name="List Table 5 Dark Accent 4"/>
-    <w:lsdException w:uiPriority="51" w:name="List Table 6 Colorful Accent 4"/>
-    <w:lsdException w:uiPriority="52" w:name="List Table 7 Colorful Accent 4"/>
-    <w:lsdException w:uiPriority="46" w:name="List Table 1 Light Accent 5"/>
-    <w:lsdException w:uiPriority="47" w:name="List Table 2 Accent 5"/>
-    <w:lsdException w:uiPriority="48" w:name="List Table 3 Accent 5"/>
-    <w:lsdException w:uiPriority="49" w:name="List Table 4 Accent 5"/>
-    <w:lsdException w:uiPriority="50" w:name="List Table 5 Dark Accent 5"/>
-    <w:lsdException w:uiPriority="51" w:name="List Table 6 Colorful Accent 5"/>
-    <w:lsdException w:uiPriority="52" w:name="List Table 7 Colorful Accent 5"/>
-    <w:lsdException w:uiPriority="46" w:name="List Table 1 Light Accent 6"/>
-    <w:lsdException w:uiPriority="47" w:name="List Table 2 Accent 6"/>
-    <w:lsdException w:uiPriority="48" w:name="List Table 3 Accent 6"/>
-    <w:lsdException w:uiPriority="49" w:name="List Table 4 Accent 6"/>
-    <w:lsdException w:uiPriority="50" w:name="List Table 5 Dark Accent 6"/>
-    <w:lsdException w:uiPriority="51" w:name="List Table 6 Colorful Accent 6"/>
-    <w:lsdException w:uiPriority="52" w:name="List Table 7 Colorful Accent 6"/>
-    <w:lsdException w:semiHidden="1" w:unhideWhenUsed="1" w:uiPriority="99" w:name="Mention"/>
-    <w:lsdException w:semiHidden="1" w:unhideWhenUsed="1" w:uiPriority="99" w:name="Smart Hyperlink"/>
-    <w:lsdException w:semiHidden="1" w:unhideWhenUsed="1" w:uiPriority="99" w:name="Hashtag"/>
-    <w:lsdException w:semiHidden="1" w:unhideWhenUsed="1" w:uiPriority="99" w:name="Unresolved Mention"/>
+    <w:lsdException w:name="Bibliography" w:semiHidden="1" w:unhideWhenUsed="1"/>
+    <w:lsdException w:name="TOC Heading" w:semiHidden="1" w:unhideWhenUsed="1"/>
+    <w:lsdException w:name="Grid Table 4" w:uiPriority="49"/>
+    <w:lsdException w:name="Grid Table 5 Dark" w:uiPriority="50"/>
+    <w:lsdException w:name="Grid Table 6 Colorful" w:uiPriority="51"/>
+    <w:lsdException w:name="Grid Table 7 Colorful" w:uiPriority="52"/>
+    <w:lsdException w:name="Grid Table 1 Light Accent 1" w:uiPriority="46"/>
+    <w:lsdException w:name="Grid Table 2 Accent 1" w:uiPriority="47"/>
+    <w:lsdException w:name="Grid Table 3 Accent 1" w:uiPriority="48"/>
+    <w:lsdException w:name="Grid Table 4 Accent 1" w:uiPriority="49"/>
+    <w:lsdException w:name="Grid Table 5 Dark Accent 1" w:uiPriority="50"/>
+    <w:lsdException w:name="Grid Table 6 Colorful Accent 1" w:uiPriority="51"/>
+    <w:lsdException w:name="Grid Table 7 Colorful Accent 1" w:uiPriority="52"/>
+    <w:lsdException w:name="Grid Table 1 Light Accent 2" w:uiPriority="46"/>
+    <w:lsdException w:name="Grid Table 2 Accent 2" w:uiPriority="47"/>
+    <w:lsdException w:name="Grid Table 3 Accent 2" w:uiPriority="48"/>
+    <w:lsdException w:name="Grid Table 4 Accent 2" w:uiPriority="49"/>
+    <w:lsdException w:name="Grid Table 5 Dark Accent 2" w:uiPriority="50"/>
+    <w:lsdException w:name="Grid Table 6 Colorful Accent 2" w:uiPriority="51"/>
+    <w:lsdException w:name="Grid Table 7 Colorful Accent 2" w:uiPriority="52"/>
+    <w:lsdException w:name="Grid Table 1 Light Accent 3" w:uiPriority="46"/>
+    <w:lsdException w:name="Grid Table 2 Accent 3" w:uiPriority="47"/>
+    <w:lsdException w:name="Grid Table 3 Accent 3" w:uiPriority="48"/>
+    <w:lsdException w:name="Grid Table 4 Accent 3" w:uiPriority="49"/>
+    <w:lsdException w:name="Grid Table 5 Dark Accent 3" w:uiPriority="50"/>
+    <w:lsdException w:name="Grid Table 6 Colorful Accent 3" w:uiPriority="51"/>
+    <w:lsdException w:name="Grid Table 7 Colorful Accent 3" w:uiPriority="52"/>
+    <w:lsdException w:name="Grid Table 1 Light Accent 4" w:uiPriority="46"/>
+    <w:lsdException w:name="Grid Table 2 Accent 4" w:uiPriority="47"/>
+    <w:lsdException w:name="Grid Table 3 Accent 4" w:uiPriority="48"/>
+    <w:lsdException w:name="Grid Table 4 Accent 4" w:uiPriority="49"/>
+    <w:lsdException w:name="Grid Table 5 Dark Accent 4" w:uiPriority="50"/>
+    <w:lsdException w:name="Grid Table 6 Colorful Accent 4" w:uiPriority="51"/>
+    <w:lsdException w:name="Grid Table 7 Colorful Accent 4" w:uiPriority="52"/>
+    <w:lsdException w:name="Grid Table 1 Light Accent 5" w:uiPriority="46"/>
+    <w:lsdException w:name="Grid Table 2 Accent 5" w:uiPriority="47"/>
+    <w:lsdException w:name="Grid Table 3 Accent 5" w:uiPriority="48"/>
+    <w:lsdException w:name="Grid Table 4 Accent 5" w:uiPriority="49"/>
+    <w:lsdException w:name="Grid Table 5 Dark Accent 5" w:uiPriority="50"/>
+    <w:lsdException w:name="Grid Table 6 Colorful Accent 5" w:uiPriority="51"/>
+    <w:lsdException w:name="Grid Table 7 Colorful Accent 5" w:uiPriority="52"/>
+    <w:lsdException w:name="Grid Table 1 Light Accent 6" w:uiPriority="46"/>
+    <w:lsdException w:name="Grid Table 2 Accent 6" w:uiPriority="47"/>
+    <w:lsdException w:name="Grid Table 3 Accent 6" w:uiPriority="48"/>
+    <w:lsdException w:name="Grid Table 4 Accent 6" w:uiPriority="49"/>
+    <w:lsdException w:name="Grid Table 5 Dark Accent 6" w:uiPriority="50"/>
+    <w:lsdException w:name="Grid Table 6 Colorful Accent 6" w:uiPriority="51"/>
+    <w:lsdException w:name="Grid Table 7 Colorful Accent 6" w:uiPriority="52"/>
+    <w:lsdException w:name="List Table 1 Light" w:uiPriority="46"/>
+    <w:lsdException w:name="List Table 2" w:uiPriority="47"/>
+    <w:lsdException w:name="List Table 3" w:uiPriority="48"/>
+    <w:lsdException w:name="List Table 4" w:uiPriority="49"/>
+    <w:lsdException w:name="List Table 5 Dark" w:uiPriority="50"/>
+    <w:lsdException w:name="List Table 6 Colorful" w:uiPriority="51"/>
+    <w:lsdException w:name="List Table 7 Colorful" w:uiPriority="52"/>
+    <w:lsdException w:name="List Table 1 Light Accent 1" w:uiPriority="46"/>
+    <w:lsdException w:name="List Table 2 Accent 1" w:uiPriority="47"/>
+    <w:lsdException w:name="List Table 3 Accent 1" w:uiPriority="48"/>
+    <w:lsdException w:name="List Table 4 Accent 1" w:uiPriority="49"/>
+    <w:lsdException w:name="List Table 5 Dark Accent 1" w:uiPriority="50"/>
+    <w:lsdException w:name="List Table 6 Colorful Accent 1" w:uiPriority="51"/>
+    <w:lsdException w:name="List Table 7 Colorful Accent 1" w:uiPriority="52"/>
+    <w:lsdException w:name="List Table 1 Light Accent 2" w:uiPriority="46"/>
+    <w:lsdException w:name="List Table 2 Accent 2" w:uiPriority="47"/>
+    <w:lsdException w:name="List Table 3 Accent 2" w:uiPriority="48"/>
+    <w:lsdException w:name="List Table 4 Accent 2" w:uiPriority="49"/>
+    <w:lsdException w:name="List Table 5 Dark Accent 2" w:uiPriority="50"/>
+    <w:lsdException w:name="List Table 6 Colorful Accent 2" w:uiPriority="51"/>
+    <w:lsdException w:name="List Table 7 Colorful Accent 2" w:uiPriority="52"/>
+    <w:lsdException w:name="List Table 1 Light Accent 3" w:uiPriority="46"/>
+    <w:lsdException w:name="List Table 2 Accent 3" w:uiPriority="47"/>
+    <w:lsdException w:name="List Table 3 Accent 3" w:uiPriority="48"/>
+    <w:lsdException w:name="List Table 4 Accent 3" w:uiPriority="49"/>
+    <w:lsdException w:name="List Table 5 Dark Accent 3" w:uiPriority="50"/>
+    <w:lsdException w:name="List Table 6 Colorful Accent 3" w:uiPriority="51"/>
+    <w:lsdException w:name="List Table 7 Colorful Accent 3" w:uiPriority="52"/>
+    <w:lsdException w:name="List Table 1 Light Accent 4" w:uiPriority="46"/>
+    <w:lsdException w:name="List Table 2 Accent 4" w:uiPriority="47"/>
+    <w:lsdException w:name="List Table 3 Accent 4" w:uiPriority="48"/>
+    <w:lsdException w:name="List Table 4 Accent 4" w:uiPriority="49"/>
+    <w:lsdException w:name="List Table 5 Dark Accent 4" w:uiPriority="50"/>
+    <w:lsdException w:name="List Table 6 Colorful Accent 4" w:uiPriority="51"/>
+    <w:lsdException w:name="List Table 7 Colorful Accent 4" w:uiPriority="52"/>
+    <w:lsdException w:name="List Table 1 Light Accent 5" w:uiPriority="46"/>
+    <w:lsdException w:name="List Table 2 Accent 5" w:uiPriority="47"/>
+    <w:lsdException w:name="List Table 3 Accent 5" w:uiPriority="48"/>
+    <w:lsdException w:name="List Table 4 Accent 5" w:uiPriority="49"/>
+    <w:lsdException w:name="List Table 5 Dark Accent 5" w:uiPriority="50"/>
+    <w:lsdException w:name="List Table 6 Colorful Accent 5" w:uiPriority="51"/>
+    <w:lsdException w:name="List Table 7 Colorful Accent 5" w:uiPriority="52"/>
+    <w:lsdException w:name="List Table 1 Light Accent 6" w:uiPriority="46"/>
+    <w:lsdException w:name="List Table 2 Accent 6" w:uiPriority="47"/>
+    <w:lsdException w:name="List Table 3 Accent 6" w:uiPriority="48"/>
+    <w:lsdException w:name="List Table 4 Accent 6" w:uiPriority="49"/>
+    <w:lsdException w:name="List Table 5 Dark Accent 6" w:uiPriority="50"/>
+    <w:lsdException w:name="List Table 6 Colorful Accent 6" w:uiPriority="51"/>
+    <w:lsdException w:name="List Table 7 Colorful Accent 6" w:uiPriority="52"/>
+    <w:lsdException w:name="Mention" w:uiPriority="99" w:semiHidden="1" w:unhideWhenUsed="1"/>
+    <w:lsdException w:name="Smart Hyperlink" w:uiPriority="99" w:semiHidden="1" w:unhideWhenUsed="1"/>
+    <w:lsdException w:name="Hashtag" w:uiPriority="99" w:semiHidden="1" w:unhideWhenUsed="1"/>
+    <w:lsdException w:name="Unresolved Mention" w:uiPriority="99" w:semiHidden="1" w:unhideWhenUsed="1"/>
   </w:latentStyles>
   <w:style w:type="paragraph" w:styleId="Normal" w:default="1">
     <w:name w:val="Normal"/>
@@ -1835,18 +1708,21 @@
     <w:uiPriority w:val="1"/>
     <w:semiHidden/>
     <w:unhideWhenUsed/>
+    <w:qFormat/>
     <w:rPr/>
   </w:style>
   <w:style w:type="character" w:styleId="CaptionChar" w:customStyle="1">
     <w:name w:val="Caption Char"/>
     <w:basedOn w:val="DefaultParagraphFont"/>
     <w:link w:val="Caption"/>
+    <w:qFormat/>
     <w:rPr/>
   </w:style>
   <w:style w:type="character" w:styleId="VerbatimChar" w:customStyle="1">
     <w:name w:val="Verbatim Char"/>
     <w:basedOn w:val="CaptionChar"/>
     <w:link w:val="SourceCode"/>
+    <w:qFormat/>
     <w:rPr>
       <w:rFonts w:ascii="Consolas" w:hAnsi="Consolas"/>
       <w:sz w:val="22"/>
@@ -1871,6 +1747,7 @@
   <w:style w:type="character" w:styleId="KeywordTok" w:customStyle="1">
     <w:name w:val="KeywordTok"/>
     <w:basedOn w:val="VerbatimChar"/>
+    <w:qFormat/>
     <w:rPr>
       <w:rFonts w:ascii="Consolas" w:hAnsi="Consolas"/>
       <w:b/>
@@ -1881,6 +1758,7 @@
   <w:style w:type="character" w:styleId="DataTypeTok" w:customStyle="1">
     <w:name w:val="DataTypeTok"/>
     <w:basedOn w:val="VerbatimChar"/>
+    <w:qFormat/>
     <w:rPr>
       <w:rFonts w:ascii="Consolas" w:hAnsi="Consolas"/>
       <w:color w:val="902000"/>
@@ -1890,6 +1768,7 @@
   <w:style w:type="character" w:styleId="DecValTok" w:customStyle="1">
     <w:name w:val="DecValTok"/>
     <w:basedOn w:val="VerbatimChar"/>
+    <w:qFormat/>
     <w:rPr>
       <w:rFonts w:ascii="Consolas" w:hAnsi="Consolas"/>
       <w:color w:val="40A070"/>
@@ -1899,6 +1778,7 @@
   <w:style w:type="character" w:styleId="BaseNTok" w:customStyle="1">
     <w:name w:val="BaseNTok"/>
     <w:basedOn w:val="VerbatimChar"/>
+    <w:qFormat/>
     <w:rPr>
       <w:rFonts w:ascii="Consolas" w:hAnsi="Consolas"/>
       <w:color w:val="40A070"/>
@@ -1908,6 +1788,7 @@
   <w:style w:type="character" w:styleId="FloatTok" w:customStyle="1">
     <w:name w:val="FloatTok"/>
     <w:basedOn w:val="VerbatimChar"/>
+    <w:qFormat/>
     <w:rPr>
       <w:rFonts w:ascii="Consolas" w:hAnsi="Consolas"/>
       <w:color w:val="40A070"/>
@@ -1917,6 +1798,7 @@
   <w:style w:type="character" w:styleId="ConstantTok" w:customStyle="1">
     <w:name w:val="ConstantTok"/>
     <w:basedOn w:val="VerbatimChar"/>
+    <w:qFormat/>
     <w:rPr>
       <w:rFonts w:ascii="Consolas" w:hAnsi="Consolas"/>
       <w:color w:val="880000"/>
@@ -1926,6 +1808,7 @@
   <w:style w:type="character" w:styleId="CharTok" w:customStyle="1">
     <w:name w:val="CharTok"/>
     <w:basedOn w:val="VerbatimChar"/>
+    <w:qFormat/>
     <w:rPr>
       <w:rFonts w:ascii="Consolas" w:hAnsi="Consolas"/>
       <w:color w:val="4070A0"/>
@@ -1935,6 +1818,7 @@
   <w:style w:type="character" w:styleId="SpecialCharTok" w:customStyle="1">
     <w:name w:val="SpecialCharTok"/>
     <w:basedOn w:val="VerbatimChar"/>
+    <w:qFormat/>
     <w:rPr>
       <w:rFonts w:ascii="Consolas" w:hAnsi="Consolas"/>
       <w:color w:val="4070A0"/>
@@ -1944,6 +1828,7 @@
   <w:style w:type="character" w:styleId="StringTok" w:customStyle="1">
     <w:name w:val="StringTok"/>
     <w:basedOn w:val="VerbatimChar"/>
+    <w:qFormat/>
     <w:rPr>
       <w:rFonts w:ascii="Consolas" w:hAnsi="Consolas"/>
       <w:color w:val="4070A0"/>
@@ -1953,6 +1838,7 @@
   <w:style w:type="character" w:styleId="VerbatimStringTok" w:customStyle="1">
     <w:name w:val="VerbatimStringTok"/>
     <w:basedOn w:val="VerbatimChar"/>
+    <w:qFormat/>
     <w:rPr>
       <w:rFonts w:ascii="Consolas" w:hAnsi="Consolas"/>
       <w:color w:val="4070A0"/>
@@ -1962,6 +1848,7 @@
   <w:style w:type="character" w:styleId="SpecialStringTok" w:customStyle="1">
     <w:name w:val="SpecialStringTok"/>
     <w:basedOn w:val="VerbatimChar"/>
+    <w:qFormat/>
     <w:rPr>
       <w:rFonts w:ascii="Consolas" w:hAnsi="Consolas"/>
       <w:color w:val="BB6688"/>
@@ -1971,6 +1858,7 @@
   <w:style w:type="character" w:styleId="ImportTok" w:customStyle="1">
     <w:name w:val="ImportTok"/>
     <w:basedOn w:val="VerbatimChar"/>
+    <w:qFormat/>
     <w:rPr>
       <w:rFonts w:ascii="Consolas" w:hAnsi="Consolas"/>
       <w:sz w:val="22"/>
@@ -1979,6 +1867,7 @@
   <w:style w:type="character" w:styleId="CommentTok" w:customStyle="1">
     <w:name w:val="CommentTok"/>
     <w:basedOn w:val="VerbatimChar"/>
+    <w:qFormat/>
     <w:rPr>
       <w:rFonts w:ascii="Consolas" w:hAnsi="Consolas"/>
       <w:i/>
@@ -1989,6 +1878,7 @@
   <w:style w:type="character" w:styleId="DocumentationTok" w:customStyle="1">
     <w:name w:val="DocumentationTok"/>
     <w:basedOn w:val="VerbatimChar"/>
+    <w:qFormat/>
     <w:rPr>
       <w:rFonts w:ascii="Consolas" w:hAnsi="Consolas"/>
       <w:i/>
@@ -1999,6 +1889,7 @@
   <w:style w:type="character" w:styleId="AnnotationTok" w:customStyle="1">
     <w:name w:val="AnnotationTok"/>
     <w:basedOn w:val="VerbatimChar"/>
+    <w:qFormat/>
     <w:rPr>
       <w:rFonts w:ascii="Consolas" w:hAnsi="Consolas"/>
       <w:b/>
@@ -2010,6 +1901,7 @@
   <w:style w:type="character" w:styleId="CommentVarTok" w:customStyle="1">
     <w:name w:val="CommentVarTok"/>
     <w:basedOn w:val="VerbatimChar"/>
+    <w:qFormat/>
     <w:rPr>
       <w:rFonts w:ascii="Consolas" w:hAnsi="Consolas"/>
       <w:b/>
@@ -2021,6 +1913,7 @@
   <w:style w:type="character" w:styleId="OtherTok" w:customStyle="1">
     <w:name w:val="OtherTok"/>
     <w:basedOn w:val="VerbatimChar"/>
+    <w:qFormat/>
     <w:rPr>
       <w:rFonts w:ascii="Consolas" w:hAnsi="Consolas"/>
       <w:color w:val="007020"/>
@@ -2030,6 +1923,7 @@
   <w:style w:type="character" w:styleId="FunctionTok" w:customStyle="1">
     <w:name w:val="FunctionTok"/>
     <w:basedOn w:val="VerbatimChar"/>
+    <w:qFormat/>
     <w:rPr>
       <w:rFonts w:ascii="Consolas" w:hAnsi="Consolas"/>
       <w:color w:val="06287E"/>
@@ -2039,6 +1933,7 @@
   <w:style w:type="character" w:styleId="VariableTok" w:customStyle="1">
     <w:name w:val="VariableTok"/>
     <w:basedOn w:val="VerbatimChar"/>
+    <w:qFormat/>
     <w:rPr>
       <w:rFonts w:ascii="Consolas" w:hAnsi="Consolas"/>
       <w:color w:val="19177C"/>
@@ -2048,6 +1943,7 @@
   <w:style w:type="character" w:styleId="ControlFlowTok" w:customStyle="1">
     <w:name w:val="ControlFlowTok"/>
     <w:basedOn w:val="VerbatimChar"/>
+    <w:qFormat/>
     <w:rPr>
       <w:rFonts w:ascii="Consolas" w:hAnsi="Consolas"/>
       <w:b/>
@@ -2058,6 +1954,7 @@
   <w:style w:type="character" w:styleId="OperatorTok" w:customStyle="1">
     <w:name w:val="OperatorTok"/>
     <w:basedOn w:val="VerbatimChar"/>
+    <w:qFormat/>
     <w:rPr>
       <w:rFonts w:ascii="Consolas" w:hAnsi="Consolas"/>
       <w:color w:val="666666"/>
@@ -2067,6 +1964,7 @@
   <w:style w:type="character" w:styleId="BuiltInTok" w:customStyle="1">
     <w:name w:val="BuiltInTok"/>
     <w:basedOn w:val="VerbatimChar"/>
+    <w:qFormat/>
     <w:rPr>
       <w:rFonts w:ascii="Consolas" w:hAnsi="Consolas"/>
       <w:sz w:val="22"/>
@@ -2075,6 +1973,7 @@
   <w:style w:type="character" w:styleId="ExtensionTok" w:customStyle="1">
     <w:name w:val="ExtensionTok"/>
     <w:basedOn w:val="VerbatimChar"/>
+    <w:qFormat/>
     <w:rPr>
       <w:rFonts w:ascii="Consolas" w:hAnsi="Consolas"/>
       <w:sz w:val="22"/>
@@ -2083,6 +1982,7 @@
   <w:style w:type="character" w:styleId="PreprocessorTok" w:customStyle="1">
     <w:name w:val="PreprocessorTok"/>
     <w:basedOn w:val="VerbatimChar"/>
+    <w:qFormat/>
     <w:rPr>
       <w:rFonts w:ascii="Consolas" w:hAnsi="Consolas"/>
       <w:color w:val="BC7A00"/>
@@ -2092,6 +1992,7 @@
   <w:style w:type="character" w:styleId="AttributeTok" w:customStyle="1">
     <w:name w:val="AttributeTok"/>
     <w:basedOn w:val="VerbatimChar"/>
+    <w:qFormat/>
     <w:rPr>
       <w:rFonts w:ascii="Consolas" w:hAnsi="Consolas"/>
       <w:color w:val="7D9029"/>
@@ -2101,6 +2002,7 @@
   <w:style w:type="character" w:styleId="RegionMarkerTok" w:customStyle="1">
     <w:name w:val="RegionMarkerTok"/>
     <w:basedOn w:val="VerbatimChar"/>
+    <w:qFormat/>
     <w:rPr>
       <w:rFonts w:ascii="Consolas" w:hAnsi="Consolas"/>
       <w:sz w:val="22"/>
@@ -2109,6 +2011,7 @@
   <w:style w:type="character" w:styleId="InformationTok" w:customStyle="1">
     <w:name w:val="InformationTok"/>
     <w:basedOn w:val="VerbatimChar"/>
+    <w:qFormat/>
     <w:rPr>
       <w:rFonts w:ascii="Consolas" w:hAnsi="Consolas"/>
       <w:b/>
@@ -2120,6 +2023,7 @@
   <w:style w:type="character" w:styleId="WarningTok" w:customStyle="1">
     <w:name w:val="WarningTok"/>
     <w:basedOn w:val="VerbatimChar"/>
+    <w:qFormat/>
     <w:rPr>
       <w:rFonts w:ascii="Consolas" w:hAnsi="Consolas"/>
       <w:b/>
@@ -2131,6 +2035,7 @@
   <w:style w:type="character" w:styleId="AlertTok" w:customStyle="1">
     <w:name w:val="AlertTok"/>
     <w:basedOn w:val="VerbatimChar"/>
+    <w:qFormat/>
     <w:rPr>
       <w:rFonts w:ascii="Consolas" w:hAnsi="Consolas"/>
       <w:b/>
@@ -2141,6 +2046,7 @@
   <w:style w:type="character" w:styleId="ErrorTok" w:customStyle="1">
     <w:name w:val="ErrorTok"/>
     <w:basedOn w:val="VerbatimChar"/>
+    <w:qFormat/>
     <w:rPr>
       <w:rFonts w:ascii="Consolas" w:hAnsi="Consolas"/>
       <w:b/>
@@ -2151,6 +2057,7 @@
   <w:style w:type="character" w:styleId="NormalTok" w:customStyle="1">
     <w:name w:val="NormalTok"/>
     <w:basedOn w:val="VerbatimChar"/>
+    <w:qFormat/>
     <w:rPr>
       <w:rFonts w:ascii="Consolas" w:hAnsi="Consolas"/>
       <w:sz w:val="22"/>
@@ -2160,6 +2067,7 @@
     <w:name w:val="Heading"/>
     <w:basedOn w:val="Normal"/>
     <w:next w:val="TextBody"/>
+    <w:qFormat/>
     <w:pPr>
       <w:keepNext/>
       <w:spacing w:before="240" w:after="120"/>
@@ -2171,7 +2079,7 @@
     </w:rPr>
   </w:style>
   <w:style w:type="paragraph" w:styleId="TextBody" w:customStyle="1">
-    <w:name w:val="Text Body"/>
+    <w:name w:val="Body Text"/>
     <w:basedOn w:val="Normal"/>
     <w:qFormat/>
     <w:pPr>
@@ -2192,6 +2100,7 @@
   <w:style w:type="paragraph" w:styleId="Caption">
     <w:name w:val="Caption"/>
     <w:basedOn w:val="Normal"/>
+    <w:qFormat/>
     <w:pPr>
       <w:suppressLineNumbers/>
       <w:spacing w:before="120" w:after="120"/>
@@ -2207,6 +2116,7 @@
   <w:style w:type="paragraph" w:styleId="Index" w:customStyle="1">
     <w:name w:val="Index"/>
     <w:basedOn w:val="Normal"/>
+    <w:qFormat/>
     <w:pPr>
       <w:suppressLineNumbers/>
     </w:pPr>
@@ -2218,6 +2128,7 @@
     <w:name w:val="caption"/>
     <w:basedOn w:val="Normal"/>
     <w:link w:val="CaptionChar"/>
+    <w:qFormat/>
     <w:pPr>
       <w:suppressLineNumbers/>
       <w:spacing w:before="0" w:after="120"/>
@@ -2357,7 +2268,7 @@
     </w:rPr>
   </w:style>
   <w:style w:type="paragraph" w:styleId="Footnote" w:customStyle="1">
-    <w:name w:val="Footnote"/>
+    <w:name w:val="Footnote Text"/>
     <w:basedOn w:val="Normal"/>
     <w:uiPriority w:val="9"/>
     <w:unhideWhenUsed/>
@@ -2368,6 +2279,7 @@
   <w:style w:type="paragraph" w:styleId="DefinitionTerm" w:customStyle="1">
     <w:name w:val="Definition Term"/>
     <w:basedOn w:val="Normal"/>
+    <w:qFormat/>
     <w:pPr>
       <w:keepNext/>
       <w:keepLines/>
@@ -2380,12 +2292,14 @@
   <w:style w:type="paragraph" w:styleId="Definition" w:customStyle="1">
     <w:name w:val="Definition"/>
     <w:basedOn w:val="Normal"/>
+    <w:qFormat/>
     <w:pPr/>
     <w:rPr/>
   </w:style>
   <w:style w:type="paragraph" w:styleId="TableCaption" w:customStyle="1">
     <w:name w:val="Table Caption"/>
     <w:basedOn w:val="Caption1"/>
+    <w:qFormat/>
     <w:pPr>
       <w:keepNext/>
     </w:pPr>
@@ -2394,6 +2308,7 @@
   <w:style w:type="paragraph" w:styleId="ImageCaption" w:customStyle="1">
     <w:name w:val="Image Caption"/>
     <w:basedOn w:val="Caption1"/>
+    <w:qFormat/>
     <w:pPr/>
     <w:rPr>
       <w:sz w:val="22"/>
@@ -2402,19 +2317,21 @@
   <w:style w:type="paragraph" w:styleId="Figure" w:customStyle="1">
     <w:name w:val="Figure"/>
     <w:basedOn w:val="Normal"/>
+    <w:qFormat/>
     <w:pPr/>
     <w:rPr/>
   </w:style>
   <w:style w:type="paragraph" w:styleId="FigurewithCaption" w:customStyle="1">
     <w:name w:val="Figure with Caption"/>
     <w:basedOn w:val="Figure"/>
+    <w:qFormat/>
     <w:pPr>
       <w:keepNext/>
     </w:pPr>
     <w:rPr/>
   </w:style>
   <w:style w:type="paragraph" w:styleId="ContentsHeading" w:customStyle="1">
-    <w:name w:val="Contents Heading"/>
+    <w:name w:val="TOA Heading"/>
     <w:basedOn w:val="Heading1"/>
     <w:uiPriority w:val="39"/>
     <w:unhideWhenUsed/>
@@ -2432,6 +2349,7 @@
     <w:name w:val="Source Code"/>
     <w:basedOn w:val="Normal"/>
     <w:link w:val="VerbatimChar"/>
+    <w:qFormat/>
     <w:pPr/>
     <w:rPr/>
   </w:style>
@@ -2440,6 +2358,7 @@
     <w:uiPriority w:val="99"/>
     <w:semiHidden/>
     <w:unhideWhenUsed/>
+    <w:qFormat/>
   </w:style>
   <w:style w:type="table" w:default="1" w:styleId="TableNormal">
     <w:name w:val="Normal Table"/>
@@ -2447,7 +2366,7 @@
     <w:semiHidden/>
     <w:unhideWhenUsed/>
     <w:tblPr>
-      <w:tblInd w:type="dxa" w:w="0"/>
+      <w:tblInd w:w="0" w:type="dxa"/>
       <w:tblCellMar>
         <w:top w:w="0" w:type="dxa"/>
         <w:left w:w="108" w:type="dxa"/>

</xml_diff>